<commit_message>
finalizando tratamento de base de dados externa de salao de beleza
</commit_message>
<xml_diff>
--- a/Documentacao-Analise-De_Dados.docx
+++ b/Documentacao-Analise-De_Dados.docx
@@ -180,7 +180,7 @@
         <mc:AlternateContent>
           <mc:Choice Requires="wps">
             <w:drawing>
-              <wp:anchor distT="45720" distB="45720" distL="114300" distR="114300" simplePos="0" relativeHeight="251660289" behindDoc="0" locked="0" layoutInCell="1" allowOverlap="1" wp14:anchorId="43AED7C5" wp14:editId="78F571A4">
+              <wp:anchor distT="45720" distB="45720" distL="114300" distR="114300" simplePos="0" relativeHeight="251658241" behindDoc="0" locked="0" layoutInCell="1" allowOverlap="1" wp14:anchorId="43AED7C5" wp14:editId="78F571A4">
                 <wp:simplePos x="0" y="0"/>
                 <wp:positionH relativeFrom="margin">
                   <wp:align>center</wp:align>
@@ -262,7 +262,7 @@
                 <v:stroke joinstyle="miter"/>
                 <v:path gradientshapeok="t" o:connecttype="rect"/>
               </v:shapetype>
-              <v:shape id="Caixa de Texto 2" o:spid="_x0000_s1026" type="#_x0000_t202" style="position:absolute;left:0;text-align:left;margin-left:0;margin-top:.65pt;width:202.2pt;height:110.6pt;z-index:251660289;visibility:visible;mso-wrap-style:square;mso-width-percent:0;mso-height-percent:200;mso-wrap-distance-left:9pt;mso-wrap-distance-top:3.6pt;mso-wrap-distance-right:9pt;mso-wrap-distance-bottom:3.6pt;mso-position-horizontal:center;mso-position-horizontal-relative:margin;mso-position-vertical:absolute;mso-position-vertical-relative:text;mso-width-percent:0;mso-height-percent:200;mso-width-relative:margin;mso-height-relative:margin;v-text-anchor:top" o:gfxdata="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" filled="f" stroked="f">
+              <v:shape id="Caixa de Texto 2" o:spid="_x0000_s1026" type="#_x0000_t202" style="position:absolute;left:0;text-align:left;margin-left:0;margin-top:.65pt;width:202.2pt;height:110.6pt;z-index:251658241;visibility:visible;mso-wrap-style:square;mso-width-percent:0;mso-height-percent:200;mso-wrap-distance-left:9pt;mso-wrap-distance-top:3.6pt;mso-wrap-distance-right:9pt;mso-wrap-distance-bottom:3.6pt;mso-position-horizontal:center;mso-position-horizontal-relative:margin;mso-position-vertical:absolute;mso-position-vertical-relative:text;mso-width-percent:0;mso-height-percent:200;mso-width-relative:margin;mso-height-relative:margin;v-text-anchor:top" o:gfxdata="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" filled="f" stroked="f">
                 <v:textbox style="mso-fit-shape-to-text:t">
                   <w:txbxContent>
                     <w:p>
@@ -340,7 +340,7 @@
         <mc:AlternateContent>
           <mc:Choice Requires="wps">
             <w:drawing>
-              <wp:anchor distT="45720" distB="45720" distL="114300" distR="114300" simplePos="0" relativeHeight="251658241" behindDoc="0" locked="0" layoutInCell="1" allowOverlap="1" wp14:anchorId="61326A47" wp14:editId="2C1DEB56">
+              <wp:anchor distT="45720" distB="45720" distL="114300" distR="114300" simplePos="0" relativeHeight="251658240" behindDoc="0" locked="0" layoutInCell="1" allowOverlap="1" wp14:anchorId="61326A47" wp14:editId="2C1DEB56">
                 <wp:simplePos x="0" y="0"/>
                 <wp:positionH relativeFrom="margin">
                   <wp:posOffset>-597801</wp:posOffset>
@@ -646,7 +646,7 @@
           </mc:Choice>
           <mc:Fallback>
             <w:pict>
-              <v:shape w14:anchorId="61326A47" id="_x0000_s1027" type="#_x0000_t202" style="position:absolute;left:0;text-align:left;margin-left:-47.05pt;margin-top:50.3pt;width:202.2pt;height:110.6pt;z-index:251658241;visibility:visible;mso-wrap-style:square;mso-width-percent:0;mso-height-percent:200;mso-wrap-distance-left:9pt;mso-wrap-distance-top:3.6pt;mso-wrap-distance-right:9pt;mso-wrap-distance-bottom:3.6pt;mso-position-horizontal:absolute;mso-position-horizontal-relative:margin;mso-position-vertical:absolute;mso-position-vertical-relative:text;mso-width-percent:0;mso-height-percent:200;mso-width-relative:margin;mso-height-relative:margin;v-text-anchor:top" o:gfxdata="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" stroked="f">
+              <v:shape w14:anchorId="61326A47" id="_x0000_s1027" type="#_x0000_t202" style="position:absolute;left:0;text-align:left;margin-left:-47.05pt;margin-top:50.3pt;width:202.2pt;height:110.6pt;z-index:251658240;visibility:visible;mso-wrap-style:square;mso-width-percent:0;mso-height-percent:200;mso-wrap-distance-left:9pt;mso-wrap-distance-top:3.6pt;mso-wrap-distance-right:9pt;mso-wrap-distance-bottom:3.6pt;mso-position-horizontal:absolute;mso-position-horizontal-relative:margin;mso-position-vertical:absolute;mso-position-vertical-relative:text;mso-width-percent:0;mso-height-percent:200;mso-width-relative:margin;mso-height-relative:margin;v-text-anchor:top" o:gfxdata="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" stroked="f">
                 <v:textbox style="mso-fit-shape-to-text:t">
                   <w:txbxContent>
                     <w:p>
@@ -2440,7 +2440,23 @@
           <w:color w:val="000000" w:themeColor="text1"/>
           <w:sz w:val="24"/>
         </w:rPr>
-        <w:t xml:space="preserve"> contém </w:t>
+        <w:t xml:space="preserve"> co</w:t>
+      </w:r>
+      <w:r>
+        <w:rPr>
+          <w:rFonts w:ascii="Montserrat" w:eastAsia="Montserrat" w:hAnsi="Montserrat" w:cs="Montserrat"/>
+          <w:color w:val="000000" w:themeColor="text1"/>
+          <w:sz w:val="24"/>
+        </w:rPr>
+        <w:t>nta com</w:t>
+      </w:r>
+      <w:r>
+        <w:rPr>
+          <w:rFonts w:ascii="Montserrat" w:eastAsia="Montserrat" w:hAnsi="Montserrat" w:cs="Montserrat"/>
+          <w:color w:val="000000" w:themeColor="text1"/>
+          <w:sz w:val="24"/>
+        </w:rPr>
+        <w:t xml:space="preserve"> </w:t>
       </w:r>
       <w:r>
         <w:rPr>
@@ -3249,7 +3265,7 @@
             </wp:anchor>
           </w:drawing>
         </mc:Choice>
-        <mc:Fallback xmlns:arto="http://schemas.microsoft.com/office/word/2006/arto" xmlns:a="http://schemas.openxmlformats.org/drawingml/2006/main">
+        <mc:Fallback xmlns:a="http://schemas.openxmlformats.org/drawingml/2006/main" xmlns:arto="http://schemas.microsoft.com/office/word/2006/arto">
           <w:pict>
             <v:group id="Group 41" style="position:absolute;margin-left:0;margin-top:0;width:595.25pt;height:36.45pt;z-index:251661312;mso-position-horizontal:left;mso-position-horizontal-relative:page;mso-position-vertical:bottom;mso-position-vertical-relative:page" coordsize="75593,4631" o:spid="_x0000_s1026" w14:anchorId="1AB2AFE1" o:gfxdata="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">
               <v:shape id="Shape 52" style="position:absolute;top:1157;width:75593;height:3474;visibility:visible;mso-wrap-style:square;v-text-anchor:top" coordsize="7559378,347494" o:spid="_x0000_s1027" fillcolor="#03cdba" stroked="f" strokeweight="0" path="m,l7559378,r,347494l,347494,,e" o:gfxdata="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">
@@ -3454,7 +3470,7 @@
             </wp:anchor>
           </w:drawing>
         </mc:Choice>
-        <mc:Fallback xmlns:arto="http://schemas.microsoft.com/office/word/2006/arto" xmlns:a="http://schemas.openxmlformats.org/drawingml/2006/main">
+        <mc:Fallback xmlns:a="http://schemas.openxmlformats.org/drawingml/2006/main" xmlns:arto="http://schemas.microsoft.com/office/word/2006/arto">
           <w:pict>
             <v:group id="Group 40" style="position:absolute;margin-left:544.1pt;margin-top:0;width:595.3pt;height:37.7pt;z-index:251659264;mso-position-horizontal:right;mso-position-horizontal-relative:page;mso-position-vertical:top;mso-position-vertical-relative:page" coordsize="75600,4785" o:spid="_x0000_s1026" w14:anchorId="1A967BE0" o:gfxdata="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">
               <v:shape id="Shape 48" style="position:absolute;width:75593;height:3446;visibility:visible;mso-wrap-style:square;v-text-anchor:top" coordsize="7559378,344607" o:spid="_x0000_s1027" fillcolor="#03cdba" stroked="f" strokeweight="0" path="m,l7559378,r,344607l,344607,,e" o:gfxdata="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">
@@ -6269,6 +6285,7 @@
   <w:style w:type="character" w:default="1" w:styleId="Fontepargpadro">
     <w:name w:val="Default Paragraph Font"/>
     <w:uiPriority w:val="1"/>
+    <w:semiHidden/>
     <w:unhideWhenUsed/>
   </w:style>
   <w:style w:type="table" w:default="1" w:styleId="Tabelanormal">
@@ -6736,11 +6753,12 @@
 </file>
 
 <file path=customXml/item1.xml><?xml version="1.0" encoding="utf-8"?>
-<p:properties xmlns:p="http://schemas.microsoft.com/office/2006/metadata/properties" xmlns:xsi="http://www.w3.org/2001/XMLSchema-instance" xmlns:pc="http://schemas.microsoft.com/office/infopath/2007/PartnerControls">
-  <documentManagement>
-    <_activity xmlns="32844186-265b-4793-912a-671da4ac73b2" xsi:nil="true"/>
-  </documentManagement>
-</p:properties>
+<?mso-contentType ?>
+<FormTemplates xmlns="http://schemas.microsoft.com/sharepoint/v3/contenttype/forms">
+  <Display>DocumentLibraryForm</Display>
+  <Edit>DocumentLibraryForm</Edit>
+  <New>DocumentLibraryForm</New>
+</FormTemplates>
 </file>
 
 <file path=customXml/item2.xml><?xml version="1.0" encoding="utf-8"?>
@@ -6933,20 +6951,17 @@
 </file>
 
 <file path=customXml/item3.xml><?xml version="1.0" encoding="utf-8"?>
-<?mso-contentType ?>
-<FormTemplates xmlns="http://schemas.microsoft.com/sharepoint/v3/contenttype/forms">
-  <Display>DocumentLibraryForm</Display>
-  <Edit>DocumentLibraryForm</Edit>
-  <New>DocumentLibraryForm</New>
-</FormTemplates>
+<p:properties xmlns:p="http://schemas.microsoft.com/office/2006/metadata/properties" xmlns:xsi="http://www.w3.org/2001/XMLSchema-instance" xmlns:pc="http://schemas.microsoft.com/office/infopath/2007/PartnerControls">
+  <documentManagement>
+    <_activity xmlns="32844186-265b-4793-912a-671da4ac73b2" xsi:nil="true"/>
+  </documentManagement>
+</p:properties>
 </file>
 
 <file path=customXml/itemProps1.xml><?xml version="1.0" encoding="utf-8"?>
-<ds:datastoreItem xmlns:ds="http://schemas.openxmlformats.org/officeDocument/2006/customXml" ds:itemID="{8EF2EEA7-5DA2-49B2-ABEF-592C321B5B74}">
+<ds:datastoreItem xmlns:ds="http://schemas.openxmlformats.org/officeDocument/2006/customXml" ds:itemID="{3F92CF86-A94B-40A8-A271-7220F53AE3DF}">
   <ds:schemaRefs>
-    <ds:schemaRef ds:uri="http://schemas.microsoft.com/office/2006/metadata/properties"/>
-    <ds:schemaRef ds:uri="http://schemas.microsoft.com/office/infopath/2007/PartnerControls"/>
-    <ds:schemaRef ds:uri="32844186-265b-4793-912a-671da4ac73b2"/>
+    <ds:schemaRef ds:uri="http://schemas.microsoft.com/sharepoint/v3/contenttype/forms"/>
   </ds:schemaRefs>
 </ds:datastoreItem>
 </file>
@@ -6971,9 +6986,11 @@
 </file>
 
 <file path=customXml/itemProps3.xml><?xml version="1.0" encoding="utf-8"?>
-<ds:datastoreItem xmlns:ds="http://schemas.openxmlformats.org/officeDocument/2006/customXml" ds:itemID="{3F92CF86-A94B-40A8-A271-7220F53AE3DF}">
+<ds:datastoreItem xmlns:ds="http://schemas.openxmlformats.org/officeDocument/2006/customXml" ds:itemID="{8EF2EEA7-5DA2-49B2-ABEF-592C321B5B74}">
   <ds:schemaRefs>
-    <ds:schemaRef ds:uri="http://schemas.microsoft.com/sharepoint/v3/contenttype/forms"/>
+    <ds:schemaRef ds:uri="http://schemas.microsoft.com/office/2006/metadata/properties"/>
+    <ds:schemaRef ds:uri="http://schemas.microsoft.com/office/infopath/2007/PartnerControls"/>
+    <ds:schemaRef ds:uri="32844186-265b-4793-912a-671da4ac73b2"/>
   </ds:schemaRefs>
 </ds:datastoreItem>
 </file>
</xml_diff>